<commit_message>
Updated the SRS to current repo
</commit_message>
<xml_diff>
--- a/documents/SRS.docx
+++ b/documents/SRS.docx
@@ -366,8 +366,6 @@
       </w:r>
       <w:r>
         <w:tab/>
-      </w:r>
-      <w:r>
         <w:t>Concept of execution</w:t>
       </w:r>
       <w:r>
@@ -502,12 +500,7 @@
       </w:r>
       <w:r>
         <w:tab/>
-      </w:r>
-      <w:r>
-        <w:t>(Project-unique identifier of a software unit, or designator of a group of software un</w:t>
-      </w:r>
-      <w:r>
-        <w:t>its)</w:t>
+        <w:t>(Project-unique identifier of a software unit, or designator of a group of software units)</w:t>
       </w:r>
       <w:r>
         <w:tab/>
@@ -529,8 +522,6 @@
       </w:r>
       <w:r>
         <w:tab/>
-      </w:r>
-      <w:r>
         <w:t>Requirements traceability</w:t>
       </w:r>
       <w:r>
@@ -690,21 +681,7 @@
           <w:sz w:val="24"/>
           <w:szCs w:val="24"/>
         </w:rPr>
-        <w:t xml:space="preserve"> For this project, we will be working with the web application, </w:t>
-      </w:r>
-      <w:r>
-        <w:rPr>
-          <w:sz w:val="24"/>
-          <w:szCs w:val="24"/>
-        </w:rPr>
-        <w:t xml:space="preserve">Parable of Polygons. This software simulates segregation levels between two different shapes, allowing them to move to different locations on the board in an attempt to be happy. The website itself is programmed in html while the application is programmed </w:t>
-      </w:r>
-      <w:r>
-        <w:rPr>
-          <w:sz w:val="24"/>
-          <w:szCs w:val="24"/>
-        </w:rPr>
-        <w:t xml:space="preserve">in </w:t>
+        <w:t xml:space="preserve"> For this project, we will be working with the web application, Parable of Polygons. This software simulates segregation levels between two different shapes, allowing them to move to different locations on the board in an attempt to be happy. The website itself is programmed in html while the application is programmed in </w:t>
       </w:r>
       <w:proofErr w:type="spellStart"/>
       <w:r>
@@ -738,14 +715,7 @@
           <w:sz w:val="24"/>
           <w:szCs w:val="24"/>
         </w:rPr>
-        <w:t xml:space="preserve"> This project has tasked us with inserting a 3rd polygon, a red circle, into the game, allowing for relations between 3 different shapes to be shown. This will be accomplished with 3 sliders formed into a triangle. Each slider</w:t>
-      </w:r>
-      <w:r>
-        <w:rPr>
-          <w:sz w:val="24"/>
-          <w:szCs w:val="24"/>
-        </w:rPr>
-        <w:t xml:space="preserve"> will determine the relationship between 2 out of 3 shapes, allowing all of the relations to be shown on the edges.</w:t>
+        <w:t xml:space="preserve"> This project has tasked us with inserting a 3rd polygon, a red circle, into the game, allowing for relations between 3 different shapes to be shown. This will be accomplished with 3 sliders formed into a triangle. Each slider will determine the relationship between 2 out of 3 shapes, allowing all of the relations to be shown on the edges.</w:t>
       </w:r>
     </w:p>
     <w:p>
@@ -757,21 +727,7 @@
           <w:sz w:val="24"/>
           <w:szCs w:val="24"/>
         </w:rPr>
-        <w:t>In addition, two new algorithms will be created. One such algorithm will be based around movement when based on the happiness levels of sing</w:t>
-      </w:r>
-      <w:r>
-        <w:rPr>
-          <w:sz w:val="24"/>
-          <w:szCs w:val="24"/>
-        </w:rPr>
-        <w:t>le polygons, henceforth known as the “happiness algorithm.” The second algorithm will be based around the happiness of single polygons, as well as the happiness of those in the 8 squares adjacent to them, henceforth known as the “collective happiness algor</w:t>
-      </w:r>
-      <w:r>
-        <w:rPr>
-          <w:sz w:val="24"/>
-          <w:szCs w:val="24"/>
-        </w:rPr>
-        <w:t>ithm.”</w:t>
+        <w:t>In addition, two new algorithms will be created. One such algorithm will be based around movement when based on the happiness levels of single polygons, henceforth known as the “happiness algorithm.” The second algorithm will be based around the happiness of single polygons, as well as the happiness of those in the 8 squares adjacent to them, henceforth known as the “collective happiness algorithm.”</w:t>
       </w:r>
     </w:p>
     <w:p>
@@ -824,30 +780,26 @@
     <w:p>
       <w:pPr>
         <w:spacing w:after="200" w:line="244" w:lineRule="auto"/>
-      </w:pPr>
-      <w:r>
-        <w:rPr>
-          <w:sz w:val="24"/>
-          <w:szCs w:val="24"/>
-        </w:rPr>
-        <w:t xml:space="preserve"> This document will </w:t>
-      </w:r>
-      <w:r>
-        <w:rPr>
-          <w:sz w:val="24"/>
-          <w:szCs w:val="24"/>
-        </w:rPr>
-        <w:t xml:space="preserve">reference the </w:t>
-      </w:r>
-      <w:proofErr w:type="spellStart"/>
-      <w:r>
-        <w:rPr>
-          <w:sz w:val="24"/>
-          <w:szCs w:val="24"/>
-        </w:rPr>
-        <w:t>git</w:t>
-      </w:r>
-      <w:proofErr w:type="spellEnd"/>
+        <w:rPr>
+          <w:rStyle w:val="InternetLink"/>
+          <w:sz w:val="24"/>
+          <w:szCs w:val="24"/>
+        </w:rPr>
+      </w:pPr>
+      <w:r>
+        <w:rPr>
+          <w:sz w:val="24"/>
+          <w:szCs w:val="24"/>
+        </w:rPr>
+        <w:t xml:space="preserve"> This document will reference the </w:t>
+      </w:r>
+      <w:r>
+        <w:rPr>
+          <w:sz w:val="24"/>
+          <w:szCs w:val="24"/>
+        </w:rPr>
+        <w:t>following repos</w:t>
+      </w:r>
       <w:r>
         <w:rPr>
           <w:sz w:val="24"/>
@@ -970,6 +922,27 @@
     </w:p>
     <w:p>
       <w:pPr>
+        <w:spacing w:after="200" w:line="244" w:lineRule="auto"/>
+        <w:rPr>
+          <w:color w:val="000080"/>
+          <w:sz w:val="24"/>
+          <w:szCs w:val="24"/>
+          <w:u w:val="single"/>
+        </w:rPr>
+      </w:pPr>
+      <w:bookmarkStart w:id="2" w:name="_GoBack"/>
+      <w:bookmarkEnd w:id="2"/>
+      <w:r>
+        <w:rPr>
+          <w:rStyle w:val="InternetLink"/>
+          <w:sz w:val="24"/>
+          <w:szCs w:val="24"/>
+        </w:rPr>
+        <w:t>https://github.com/dncnmcdougall/polygons</w:t>
+      </w:r>
+    </w:p>
+    <w:p>
+      <w:pPr>
         <w:pStyle w:val="Heading1"/>
         <w:numPr>
           <w:ilvl w:val="8"/>
@@ -977,8 +950,8 @@
         </w:numPr>
         <w:spacing w:before="0"/>
       </w:pPr>
-      <w:bookmarkStart w:id="2" w:name="h.1fob9te"/>
-      <w:bookmarkEnd w:id="2"/>
+      <w:bookmarkStart w:id="3" w:name="h.1fob9te"/>
+      <w:bookmarkEnd w:id="3"/>
       <w:r>
         <w:rPr>
           <w:sz w:val="28"/>
@@ -1003,21 +976,7 @@
           <w:sz w:val="24"/>
           <w:szCs w:val="24"/>
         </w:rPr>
-        <w:t>This section shall be divided into the following paragraphs to specify the CSCI requirements, that is, those characteristics of the CSCI that ar</w:t>
-      </w:r>
-      <w:r>
-        <w:rPr>
-          <w:sz w:val="24"/>
-          <w:szCs w:val="24"/>
-        </w:rPr>
-        <w:t>e conditions for its acceptance.  CSCI requirements are software requirements generated to satisfy the system requirements allocated to this CSCI.  Each requirement shall be assigned a project-unique identifier to support testing and traceability and shall</w:t>
-      </w:r>
-      <w:r>
-        <w:rPr>
-          <w:sz w:val="24"/>
-          <w:szCs w:val="24"/>
-        </w:rPr>
-        <w:t xml:space="preserve"> be stated in such a way that an objective test can be defined for it.  Each requirement shall be annotated with associated qualification method(s) (see section </w:t>
+        <w:t xml:space="preserve">This section shall be divided into the following paragraphs to specify the CSCI requirements, that is, those characteristics of the CSCI that are conditions for its acceptance.  CSCI requirements are software requirements generated to satisfy the system requirements allocated to this CSCI.  Each requirement shall be assigned a project-unique identifier to support testing and traceability and shall be stated in such a way that an objective test can be defined for it.  Each requirement shall be annotated with associated qualification method(s) (see section </w:t>
       </w:r>
       <w:hyperlink w:anchor="h.2bn6wsx">
         <w:r>
@@ -1034,14 +993,7 @@
           <w:sz w:val="24"/>
           <w:szCs w:val="24"/>
         </w:rPr>
-        <w:t>and traceability to system (or subsystem, if applicable) req</w:t>
-      </w:r>
-      <w:r>
-        <w:rPr>
-          <w:sz w:val="24"/>
-          <w:szCs w:val="24"/>
-        </w:rPr>
-        <w:t xml:space="preserve">uirements (see section </w:t>
+        <w:t xml:space="preserve">and traceability to system (or subsystem, if applicable) requirements (see section </w:t>
       </w:r>
       <w:hyperlink w:anchor="h.3as4poj">
         <w:r>
@@ -1080,14 +1032,7 @@
           <w:sz w:val="24"/>
           <w:szCs w:val="24"/>
         </w:rPr>
-        <w:t>if not provided in those sections.  The degree of detail to be provided shall be guided by the following rule: Include those charact</w:t>
-      </w:r>
-      <w:r>
-        <w:rPr>
-          <w:sz w:val="24"/>
-          <w:szCs w:val="24"/>
-        </w:rPr>
-        <w:t xml:space="preserve">eristics of the CSCI that are conditions for CSCI acceptance; defer to design descriptions those characteristics that the acquirer is willing to leave up to the </w:t>
+        <w:t xml:space="preserve">if not provided in those sections.  The degree of detail to be provided shall be guided by the following rule: Include those characteristics of the CSCI that are conditions for CSCI acceptance; </w:t>
       </w:r>
       <w:r>
         <w:rPr>
@@ -1095,14 +1040,7 @@
           <w:szCs w:val="24"/>
         </w:rPr>
         <w:lastRenderedPageBreak/>
-        <w:t>developer.  If there are no requirements in a given paragraph, the paragraph shall so state.  I</w:t>
-      </w:r>
-      <w:r>
-        <w:rPr>
-          <w:sz w:val="24"/>
-          <w:szCs w:val="24"/>
-        </w:rPr>
-        <w:t>f a given requirement fits into more than one paragraph, it may be stated once and referenced from the other paragraphs.</w:t>
+        <w:t>defer to design descriptions those characteristics that the acquirer is willing to leave up to the developer.  If there are no requirements in a given paragraph, the paragraph shall so state.  If a given requirement fits into more than one paragraph, it may be stated once and referenced from the other paragraphs.</w:t>
       </w:r>
     </w:p>
     <w:p>
@@ -1114,8 +1052,8 @@
         </w:numPr>
         <w:spacing w:before="0" w:after="0"/>
       </w:pPr>
-      <w:bookmarkStart w:id="3" w:name="h.3znysh7"/>
-      <w:bookmarkEnd w:id="3"/>
+      <w:bookmarkStart w:id="4" w:name="h.3znysh7"/>
+      <w:bookmarkEnd w:id="4"/>
       <w:r>
         <w:t>Required states and modes</w:t>
       </w:r>
@@ -1124,21 +1062,14 @@
       <w:pPr>
         <w:spacing w:after="200"/>
       </w:pPr>
-      <w:bookmarkStart w:id="4" w:name="h.da685wgvu184"/>
-      <w:bookmarkEnd w:id="4"/>
-      <w:r>
-        <w:rPr>
-          <w:sz w:val="24"/>
-          <w:szCs w:val="24"/>
-        </w:rPr>
-        <w:t xml:space="preserve">There are 2 states for this project, idle, and active. During the idle state the board state will be able to </w:t>
-      </w:r>
-      <w:r>
-        <w:rPr>
-          <w:sz w:val="24"/>
-          <w:szCs w:val="24"/>
-        </w:rPr>
-        <w:t>be micromanaged, whether by moving individual polygons or adjusting the ratios of said polygons. During the active state, the program will move the polygons around attempting to sort them out based on the chosen algorithm, such that every polygon is happy</w:t>
+      <w:bookmarkStart w:id="5" w:name="h.da685wgvu184"/>
+      <w:bookmarkEnd w:id="5"/>
+      <w:r>
+        <w:rPr>
+          <w:sz w:val="24"/>
+          <w:szCs w:val="24"/>
+        </w:rPr>
+        <w:t>There are 2 states for this project, idle, and active. During the idle state the board state will be able to be micromanaged, whether by moving individual polygons or adjusting the ratios of said polygons. During the active state, the program will move the polygons around attempting to sort them out based on the chosen algorithm, such that every polygon is happy</w:t>
       </w:r>
     </w:p>
     <w:p>
@@ -1163,14 +1094,7 @@
           <w:sz w:val="24"/>
           <w:szCs w:val="24"/>
         </w:rPr>
-        <w:t>Red circle – a red circle will be added as a 3rd polygon along with 2 extra sliders to control the relationships between the triangle and circle as well as the square and the circle. These sliders will be placed in a triangular</w:t>
-      </w:r>
-      <w:r>
-        <w:rPr>
-          <w:sz w:val="24"/>
-          <w:szCs w:val="24"/>
-        </w:rPr>
-        <w:t xml:space="preserve"> alignment</w:t>
+        <w:t>Red circle – a red circle will be added as a 3rd polygon along with 2 extra sliders to control the relationships between the triangle and circle as well as the square and the circle. These sliders will be placed in a triangular alignment</w:t>
       </w:r>
     </w:p>
     <w:p>
@@ -1182,14 +1106,7 @@
           <w:sz w:val="24"/>
           <w:szCs w:val="24"/>
         </w:rPr>
-        <w:t xml:space="preserve">Happiness algorithm – an algorithm meant to make the sort more efficient. This algorithm will simply check to see if the shape is happy and if it is not, the shape will be moved to a place where it is happy. This will repeat until all of the </w:t>
-      </w:r>
-      <w:r>
-        <w:rPr>
-          <w:sz w:val="24"/>
-          <w:szCs w:val="24"/>
-        </w:rPr>
-        <w:t>shapes are happy</w:t>
+        <w:t>Happiness algorithm – an algorithm meant to make the sort more efficient. This algorithm will simply check to see if the shape is happy and if it is not, the shape will be moved to a place where it is happy. This will repeat until all of the shapes are happy</w:t>
       </w:r>
     </w:p>
     <w:p>
@@ -1229,13 +1146,10 @@
         </w:numPr>
         <w:spacing w:before="0" w:after="0"/>
       </w:pPr>
-      <w:bookmarkStart w:id="5" w:name="h.3dy6vkm"/>
-      <w:bookmarkEnd w:id="5"/>
-      <w:r>
-        <w:t>CSCI external interface requireme</w:t>
-      </w:r>
-      <w:r>
-        <w:t>nts</w:t>
+      <w:bookmarkStart w:id="6" w:name="h.3dy6vkm"/>
+      <w:bookmarkEnd w:id="6"/>
+      <w:r>
+        <w:t>CSCI external interface requirements</w:t>
       </w:r>
     </w:p>
     <w:p>
@@ -1247,8 +1161,8 @@
         </w:numPr>
         <w:spacing w:before="0"/>
       </w:pPr>
-      <w:bookmarkStart w:id="6" w:name="h.1t3h5sf"/>
-      <w:bookmarkEnd w:id="6"/>
+      <w:bookmarkStart w:id="7" w:name="h.1t3h5sf"/>
+      <w:bookmarkEnd w:id="7"/>
       <w:r>
         <w:t>Interface identification and diagrams</w:t>
       </w:r>
@@ -1265,14 +1179,7 @@
           <w:sz w:val="24"/>
           <w:szCs w:val="24"/>
         </w:rPr>
-        <w:t xml:space="preserve"> The project shall contain the following interfaces: a polygon simulation board with the 3 required shapes, the required radio buttons (3) to specify which algorithm to implement on the board, and a 3-sided slider</w:t>
-      </w:r>
-      <w:r>
-        <w:rPr>
-          <w:sz w:val="24"/>
-          <w:szCs w:val="24"/>
-        </w:rPr>
-        <w:t xml:space="preserve"> to accommodate each individual shapes’ biases. The redesigned polygon board should be almost identical to the existing board but with a third shape (red circle) included. The board will be a configuration item within the interface it is placed in, and be </w:t>
+        <w:t xml:space="preserve"> The project shall contain the following interfaces: a polygon simulation board with the 3 required shapes, the required radio buttons (3) to specify which algorithm to implement on the board, and a 3-sided slider to accommodate each individual shapes’ biases. The redesigned polygon board should be almost identical to the existing board but with a third shape (red circle) included. The board will be a configuration item within the interface it is placed in, and be </w:t>
       </w:r>
       <w:r>
         <w:rPr>
@@ -1302,17 +1209,8 @@
           <w:sz w:val="24"/>
           <w:szCs w:val="24"/>
         </w:rPr>
-        <w:t xml:space="preserve"> original “Parable of the Polygons” game board design. Here is a sample screenshot taken from Duncan McDougall’s pentagon remix of “Parable of the Polygons” of what our intended board should look like, except instead of green pentagons</w:t>
-      </w:r>
-      <w:r>
-        <w:rPr>
-          <w:sz w:val="24"/>
-          <w:szCs w:val="24"/>
-        </w:rPr>
-        <w:t xml:space="preserve">, it will include/be adjusted for red circles: </w:t>
-      </w:r>
-      <w:bookmarkStart w:id="7" w:name="_GoBack"/>
-      <w:bookmarkEnd w:id="7"/>
+        <w:t xml:space="preserve"> original “Parable of the Polygons” game board design. Here is a sample screenshot taken from Duncan McDougall’s pentagon remix of “Parable of the Polygons” of what our intended board should look like, except instead of green pentagons, it will include/be adjusted for red circles: </w:t>
+      </w:r>
     </w:p>
     <w:p>
       <w:pPr>
@@ -1389,10 +1287,7 @@
         <w:t xml:space="preserve"> </w:t>
       </w:r>
       <w:r>
-        <w:t>(Project-unique id</w:t>
-      </w:r>
-      <w:r>
-        <w:t>entifier of interface)</w:t>
+        <w:t>(Project-unique identifier of interface)</w:t>
       </w:r>
     </w:p>
     <w:p>
@@ -1495,14 +1390,7 @@
           <w:sz w:val="24"/>
           <w:szCs w:val="24"/>
         </w:rPr>
-        <w:t>Required charac</w:t>
-      </w:r>
-      <w:r>
-        <w:rPr>
-          <w:sz w:val="24"/>
-          <w:szCs w:val="24"/>
-        </w:rPr>
-        <w:t>teristics of individual data elements that the CSCI must provide, store, send, access, receive, etc., such as:</w:t>
+        <w:t>Required characteristics of individual data elements that the CSCI must provide, store, send, access, receive, etc., such as:</w:t>
       </w:r>
     </w:p>
     <w:p>
@@ -1616,14 +1504,7 @@
           <w:sz w:val="24"/>
           <w:szCs w:val="24"/>
         </w:rPr>
-        <w:t xml:space="preserve">DoD standard data </w:t>
-      </w:r>
-      <w:r>
-        <w:rPr>
-          <w:sz w:val="24"/>
-          <w:szCs w:val="24"/>
-        </w:rPr>
-        <w:t>element name</w:t>
+        <w:t>DoD standard data element name</w:t>
       </w:r>
     </w:p>
     <w:p>
@@ -1737,14 +1618,7 @@
           <w:sz w:val="24"/>
           <w:szCs w:val="24"/>
         </w:rPr>
-        <w:t>Data type (alphanumeric, integer,</w:t>
-      </w:r>
-      <w:r>
-        <w:rPr>
-          <w:sz w:val="24"/>
-          <w:szCs w:val="24"/>
-        </w:rPr>
-        <w:t xml:space="preserve"> etc.)</w:t>
+        <w:t>Data type (alphanumeric, integer, etc.)</w:t>
       </w:r>
     </w:p>
     <w:p>
@@ -1821,14 +1695,7 @@
           <w:sz w:val="24"/>
           <w:szCs w:val="24"/>
         </w:rPr>
-        <w:t>Units of measuremen</w:t>
-      </w:r>
-      <w:r>
-        <w:rPr>
-          <w:sz w:val="24"/>
-          <w:szCs w:val="24"/>
-        </w:rPr>
-        <w:t>t (such as meters, dollars, nanoseconds)</w:t>
+        <w:t>Units of measurement (such as meters, dollars, nanoseconds)</w:t>
       </w:r>
     </w:p>
     <w:p>
@@ -1882,14 +1749,7 @@
           <w:sz w:val="24"/>
           <w:szCs w:val="24"/>
         </w:rPr>
-        <w:t xml:space="preserve">Range or enumeration of possible values (such as </w:t>
-      </w:r>
-      <w:r>
-        <w:rPr>
-          <w:sz w:val="24"/>
-          <w:szCs w:val="24"/>
-        </w:rPr>
-        <w:t>0-99)</w:t>
+        <w:t>Range or enumeration of possible values (such as 0-99)</w:t>
       </w:r>
     </w:p>
     <w:p>
@@ -1942,10 +1802,7 @@
         <w:spacing w:after="0"/>
       </w:pPr>
       <w:r>
-        <w:t xml:space="preserve">Accuracy will be 100% in the sense that each polygon will move once </w:t>
-      </w:r>
-      <w:r>
-        <w:t xml:space="preserve">they feel unhappy in a spot. Precision will technically be one significant digit; however, the code does not extensively consider digits regardless. </w:t>
+        <w:t xml:space="preserve">Accuracy will be 100% in the sense that each polygon will move once they feel unhappy in a spot. Precision will technically be one significant digit; however, the code does not extensively consider digits regardless. </w:t>
       </w:r>
     </w:p>
     <w:p>
@@ -1965,14 +1822,7 @@
           <w:sz w:val="24"/>
           <w:szCs w:val="24"/>
         </w:rPr>
-        <w:t>Priority, timing, frequency, volume, sequencing, and other constraints, such as whether the data element m</w:t>
-      </w:r>
-      <w:r>
-        <w:rPr>
-          <w:sz w:val="24"/>
-          <w:szCs w:val="24"/>
-        </w:rPr>
-        <w:t>ay be updated and whether business rules apply</w:t>
+        <w:t>Priority, timing, frequency, volume, sequencing, and other constraints, such as whether the data element may be updated and whether business rules apply</w:t>
       </w:r>
     </w:p>
     <w:p>
@@ -2049,14 +1899,7 @@
           <w:sz w:val="24"/>
           <w:szCs w:val="24"/>
         </w:rPr>
-        <w:t xml:space="preserve">Sources </w:t>
-      </w:r>
-      <w:r>
-        <w:rPr>
-          <w:sz w:val="24"/>
-          <w:szCs w:val="24"/>
-        </w:rPr>
-        <w:t>(setting/sending entities) and recipients (using/receiving entities)</w:t>
+        <w:t>Sources (setting/sending entities) and recipients (using/receiving entities)</w:t>
       </w:r>
     </w:p>
     <w:p>
@@ -2098,14 +1941,7 @@
           <w:sz w:val="24"/>
           <w:szCs w:val="24"/>
         </w:rPr>
-        <w:t xml:space="preserve">Required characteristics of data element </w:t>
-      </w:r>
-      <w:r>
-        <w:rPr>
-          <w:sz w:val="24"/>
-          <w:szCs w:val="24"/>
-        </w:rPr>
-        <w:t xml:space="preserve">assemblies (records, messages, files, arrays, displays, reports, etc.) that the CSCI must provide, store, send, access, receive, etc., such as: </w:t>
+        <w:t xml:space="preserve">Required characteristics of data element assemblies (records, messages, files, arrays, displays, reports, etc.) that the CSCI must provide, store, send, access, receive, etc., such as: </w:t>
       </w:r>
     </w:p>
     <w:p>
@@ -2187,14 +2023,7 @@
           <w:sz w:val="24"/>
           <w:szCs w:val="24"/>
         </w:rPr>
-        <w:t>Non-technical (natural lan</w:t>
-      </w:r>
-      <w:r>
-        <w:rPr>
-          <w:sz w:val="24"/>
-          <w:szCs w:val="24"/>
-        </w:rPr>
-        <w:t>guage) name</w:t>
+        <w:t>Non-technical (natural language) name</w:t>
       </w:r>
     </w:p>
     <w:p>
@@ -2327,14 +2156,7 @@
           <w:sz w:val="24"/>
           <w:szCs w:val="24"/>
         </w:rPr>
-        <w:t>Medium (such as disk) and</w:t>
-      </w:r>
-      <w:r>
-        <w:rPr>
-          <w:sz w:val="24"/>
-          <w:szCs w:val="24"/>
-        </w:rPr>
-        <w:t xml:space="preserve"> structure of data elements/assemblies on the medium</w:t>
+        <w:t>Medium (such as disk) and structure of data elements/assemblies on the medium</w:t>
       </w:r>
     </w:p>
     <w:p>
@@ -2373,14 +2195,7 @@
           <w:sz w:val="24"/>
           <w:szCs w:val="24"/>
         </w:rPr>
-        <w:t>Visual and auditory characteristics of displays and other outputs (such as colors, layouts, fonts, icons and ot</w:t>
-      </w:r>
-      <w:r>
-        <w:rPr>
-          <w:sz w:val="24"/>
-          <w:szCs w:val="24"/>
-        </w:rPr>
-        <w:t>her display elements, beeps, lights)</w:t>
+        <w:t>Visual and auditory characteristics of displays and other outputs (such as colors, layouts, fonts, icons and other display elements, beeps, lights)</w:t>
       </w:r>
     </w:p>
     <w:p>
@@ -2400,14 +2215,7 @@
           <w:sz w:val="24"/>
           <w:szCs w:val="24"/>
         </w:rPr>
-        <w:t>The Parable of The Polygons will produce no sounds. The shapes must be yellow triangles, red circles, and blue squares. The layout will be what is already in the source code (black grid with invisible lines, black backg</w:t>
-      </w:r>
-      <w:r>
-        <w:rPr>
-          <w:sz w:val="24"/>
-          <w:szCs w:val="24"/>
-        </w:rPr>
-        <w:t xml:space="preserve">round in general, </w:t>
+        <w:t xml:space="preserve">The Parable of The Polygons will produce no sounds. The shapes must be yellow triangles, red circles, and blue squares. The layout will be what is already in the source code (black grid with invisible lines, black background in general, </w:t>
       </w:r>
       <w:proofErr w:type="spellStart"/>
       <w:r>
@@ -2462,14 +2270,7 @@
           <w:sz w:val="24"/>
           <w:szCs w:val="24"/>
         </w:rPr>
-        <w:t>Other than that the shapes sort themselves based on a given algorithm, not applicable because</w:t>
-      </w:r>
-      <w:r>
-        <w:rPr>
-          <w:sz w:val="24"/>
-          <w:szCs w:val="24"/>
-        </w:rPr>
-        <w:t xml:space="preserve"> there will not be multiple CSCIs.</w:t>
+        <w:t>Other than that the shapes sort themselves based on a given algorithm, not applicable because there will not be multiple CSCIs.</w:t>
       </w:r>
     </w:p>
     <w:p>
@@ -2509,14 +2310,7 @@
           <w:sz w:val="24"/>
           <w:szCs w:val="24"/>
         </w:rPr>
-        <w:t>There must be the same amount of polygons; in other words, the user cann</w:t>
-      </w:r>
-      <w:r>
-        <w:rPr>
-          <w:sz w:val="24"/>
-          <w:szCs w:val="24"/>
-        </w:rPr>
-        <w:t xml:space="preserve">ot add nor take away a certain polygon. The algorithms working correctly will be of the upmost importance. </w:t>
+        <w:t xml:space="preserve">There must be the same amount of polygons; in other words, the user cannot add nor take away a certain polygon. The algorithms working correctly will be of the upmost importance. </w:t>
       </w:r>
     </w:p>
     <w:p>
@@ -2573,14 +2367,7 @@
           <w:sz w:val="24"/>
           <w:szCs w:val="24"/>
         </w:rPr>
-        <w:t>Sources (setting/sending entities</w:t>
-      </w:r>
-      <w:r>
-        <w:rPr>
-          <w:sz w:val="24"/>
-          <w:szCs w:val="24"/>
-        </w:rPr>
-        <w:t>) and recipients (using/receiving entities)</w:t>
+        <w:t>Sources (setting/sending entities) and recipients (using/receiving entities)</w:t>
       </w:r>
     </w:p>
     <w:p>
@@ -2620,14 +2407,7 @@
           <w:sz w:val="24"/>
           <w:szCs w:val="24"/>
         </w:rPr>
-        <w:t>Required characteristics of communication methods that the CSCI must use for the interfa</w:t>
-      </w:r>
-      <w:r>
-        <w:rPr>
-          <w:sz w:val="24"/>
-          <w:szCs w:val="24"/>
-        </w:rPr>
-        <w:t xml:space="preserve">ce, such as: </w:t>
+        <w:t xml:space="preserve">Required characteristics of communication methods that the CSCI must use for the interface, such as: </w:t>
       </w:r>
     </w:p>
     <w:p>
@@ -2705,14 +2485,7 @@
           <w:sz w:val="24"/>
           <w:szCs w:val="24"/>
         </w:rPr>
-        <w:t>Technically anything that the user’s computer is using to connect to the Internet; but otherwise,</w:t>
-      </w:r>
-      <w:r>
-        <w:rPr>
-          <w:sz w:val="24"/>
-          <w:szCs w:val="24"/>
-        </w:rPr>
-        <w:t xml:space="preserve"> not applicable.</w:t>
+        <w:t>Technically anything that the user’s computer is using to connect to the Internet; but otherwise, not applicable.</w:t>
       </w:r>
     </w:p>
     <w:p>
@@ -2811,14 +2584,7 @@
           <w:sz w:val="24"/>
           <w:szCs w:val="24"/>
         </w:rPr>
-        <w:t>Data transfer rate, whet</w:t>
-      </w:r>
-      <w:r>
-        <w:rPr>
-          <w:sz w:val="24"/>
-          <w:szCs w:val="24"/>
-        </w:rPr>
-        <w:t>her periodic/aperiodic, and interval between transfers</w:t>
+        <w:t>Data transfer rate, whether periodic/aperiodic, and interval between transfers</w:t>
       </w:r>
     </w:p>
     <w:p>
@@ -2837,14 +2603,7 @@
           <w:sz w:val="24"/>
           <w:szCs w:val="24"/>
         </w:rPr>
-        <w:t>The “data”, if defined as the results calculated for each polygon, will be delivered in real time as it is being calculated (so constantly until the board has reached 100% happiness). Otherwise there i</w:t>
-      </w:r>
-      <w:r>
-        <w:rPr>
-          <w:sz w:val="24"/>
-          <w:szCs w:val="24"/>
-        </w:rPr>
-        <w:t>s nothing specific, such as “100 bits per second.”</w:t>
+        <w:t>The “data”, if defined as the results calculated for each polygon, will be delivered in real time as it is being calculated (so constantly until the board has reached 100% happiness). Otherwise there is nothing specific, such as “100 bits per second.”</w:t>
       </w:r>
     </w:p>
     <w:p>
@@ -2923,14 +2682,7 @@
           <w:sz w:val="24"/>
           <w:szCs w:val="24"/>
         </w:rPr>
-        <w:t>None as The Pa</w:t>
-      </w:r>
-      <w:r>
-        <w:rPr>
-          <w:sz w:val="24"/>
-          <w:szCs w:val="24"/>
-        </w:rPr>
-        <w:t>rable of The Polygons will not be transmitting things of that nature.</w:t>
+        <w:t>None as The Parable of The Polygons will not be transmitting things of that nature.</w:t>
       </w:r>
       <w:proofErr w:type="gramEnd"/>
     </w:p>
@@ -2971,14 +2723,7 @@
           <w:sz w:val="24"/>
           <w:szCs w:val="24"/>
         </w:rPr>
-        <w:t>The Parable of The Polygons can use whatever encryption/security</w:t>
-      </w:r>
-      <w:r>
-        <w:rPr>
-          <w:sz w:val="24"/>
-          <w:szCs w:val="24"/>
-        </w:rPr>
-        <w:t xml:space="preserve"> the browser uses, but it will not have its own encryption so to say.</w:t>
+        <w:t>The Parable of The Polygons can use whatever encryption/security the browser uses, but it will not have its own encryption so to say.</w:t>
       </w:r>
     </w:p>
     <w:p>
@@ -3065,14 +2810,7 @@
           <w:sz w:val="24"/>
           <w:szCs w:val="24"/>
         </w:rPr>
-        <w:t xml:space="preserve">, including fragmentation and </w:t>
-      </w:r>
-      <w:r>
-        <w:rPr>
-          <w:sz w:val="24"/>
-          <w:szCs w:val="24"/>
-        </w:rPr>
-        <w:t>reassembly, routing, and addressing</w:t>
+        <w:t>, including fragmentation and reassembly, routing, and addressing</w:t>
       </w:r>
     </w:p>
     <w:p>
@@ -3130,14 +2868,7 @@
           <w:sz w:val="24"/>
           <w:szCs w:val="24"/>
         </w:rPr>
-        <w:t>The software will not</w:t>
-      </w:r>
-      <w:r>
-        <w:rPr>
-          <w:sz w:val="24"/>
-          <w:szCs w:val="24"/>
-        </w:rPr>
-        <w:t xml:space="preserve"> use/provide anything special in particular (i.e., its own) and will use whatever is being used by default in the system.</w:t>
+        <w:t>The software will not use/provide anything special in particular (i.e., its own) and will use whatever is being used by default in the system.</w:t>
       </w:r>
     </w:p>
     <w:p>
@@ -3175,14 +2906,7 @@
           <w:sz w:val="24"/>
           <w:szCs w:val="24"/>
         </w:rPr>
-        <w:t>The Parable of The Polygons will use whatever synchroniz</w:t>
-      </w:r>
-      <w:r>
-        <w:rPr>
-          <w:sz w:val="24"/>
-          <w:szCs w:val="24"/>
-        </w:rPr>
-        <w:t>ation methods the current browser is using.</w:t>
+        <w:t>The Parable of The Polygons will use whatever synchronization methods the current browser is using.</w:t>
       </w:r>
     </w:p>
     <w:p>
@@ -3240,14 +2964,7 @@
           <w:sz w:val="24"/>
           <w:szCs w:val="24"/>
         </w:rPr>
-        <w:t>Other required characteristics, such as physical comp</w:t>
-      </w:r>
-      <w:r>
-        <w:rPr>
-          <w:sz w:val="24"/>
-          <w:szCs w:val="24"/>
-        </w:rPr>
-        <w:t xml:space="preserve">atibility of the interfacing entities (dimensions, tolerances, loads, plug compatibility, etc.), voltages, </w:t>
+        <w:t xml:space="preserve">Other required characteristics, such as physical compatibility of the interfacing entities (dimensions, tolerances, loads, plug compatibility, etc.), voltages, </w:t>
       </w:r>
       <w:proofErr w:type="spellStart"/>
       <w:r>
@@ -3303,35 +3020,7 @@
           <w:sz w:val="24"/>
           <w:szCs w:val="24"/>
         </w:rPr>
-        <w:t>The internal interfaces within the CSCI must include radio buttons, a redesigned p</w:t>
-      </w:r>
-      <w:r>
-        <w:rPr>
-          <w:sz w:val="24"/>
-          <w:szCs w:val="24"/>
-        </w:rPr>
-        <w:t>olygon board, and a redesigned slider to adjust individual shapes’ biases. The new designed interfaces within the CSCI must incorporate radio buttons (3) for each algorithm used to run the simulated polygon optimizations; the radio buttons should be implem</w:t>
-      </w:r>
-      <w:r>
-        <w:rPr>
-          <w:sz w:val="24"/>
-          <w:szCs w:val="24"/>
-        </w:rPr>
-        <w:t>ented next to the board where the algorithms are implemented. Likewise, the interfaces must facilitate a new polygon board that captures a new, third shape (red circle) to be analogous to the previous polygons (yellow triangle and blue square); the board s</w:t>
-      </w:r>
-      <w:r>
-        <w:rPr>
-          <w:sz w:val="24"/>
-          <w:szCs w:val="24"/>
-        </w:rPr>
-        <w:t>hould be almost identical to the previous board in shape/size. Finally, the internal interfaces of the CSCI must accompany a custom-made slider that helps to adjust the individual shapes’ biases respective to all three shapes (the interface of the slider s</w:t>
-      </w:r>
-      <w:r>
-        <w:rPr>
-          <w:sz w:val="24"/>
-          <w:szCs w:val="24"/>
-        </w:rPr>
-        <w:t>hould be left to the design)</w:t>
+        <w:t>The internal interfaces within the CSCI must include radio buttons, a redesigned polygon board, and a redesigned slider to adjust individual shapes’ biases. The new designed interfaces within the CSCI must incorporate radio buttons (3) for each algorithm used to run the simulated polygon optimizations; the radio buttons should be implemented next to the board where the algorithms are implemented. Likewise, the interfaces must facilitate a new polygon board that captures a new, third shape (red circle) to be analogous to the previous polygons (yellow triangle and blue square); the board should be almost identical to the previous board in shape/size. Finally, the internal interfaces of the CSCI must accompany a custom-made slider that helps to adjust the individual shapes’ biases respective to all three shapes (the interface of the slider should be left to the design)</w:t>
       </w:r>
     </w:p>
     <w:p>
@@ -3356,14 +3045,7 @@
           <w:sz w:val="24"/>
           <w:szCs w:val="24"/>
         </w:rPr>
-        <w:t>All the data internal to the CSCI should be left to the design. However, most of the data used to initialize the polygon board, sliders, etc. should be based primarily off the data files/database</w:t>
-      </w:r>
-      <w:r>
-        <w:rPr>
-          <w:sz w:val="24"/>
-          <w:szCs w:val="24"/>
-        </w:rPr>
-        <w:t>s already setup by the previous (original) version of the “Parable of the Polygons.”</w:t>
+        <w:t>All the data internal to the CSCI should be left to the design. However, most of the data used to initialize the polygon board, sliders, etc. should be based primarily off the data files/databases already setup by the previous (original) version of the “Parable of the Polygons.”</w:t>
       </w:r>
     </w:p>
     <w:p>
@@ -3415,14 +3097,7 @@
           <w:sz w:val="24"/>
           <w:szCs w:val="24"/>
         </w:rPr>
-        <w:t xml:space="preserve">There </w:t>
-      </w:r>
-      <w:r>
-        <w:rPr>
-          <w:sz w:val="24"/>
-          <w:szCs w:val="24"/>
-        </w:rPr>
-        <w:t xml:space="preserve">are no CSCI requirements concerned with safeguarding property, personnel, or flaws (possibly exploited within the CSCI).  </w:t>
+        <w:t xml:space="preserve">There are no CSCI requirements concerned with safeguarding property, personnel, or flaws (possibly exploited within the CSCI).  </w:t>
       </w:r>
     </w:p>
     <w:p>
@@ -3481,14 +3156,7 @@
           <w:sz w:val="24"/>
           <w:szCs w:val="24"/>
         </w:rPr>
-        <w:t xml:space="preserve"> account. Our repository</w:t>
-      </w:r>
-      <w:r>
-        <w:rPr>
-          <w:sz w:val="24"/>
-          <w:szCs w:val="24"/>
-        </w:rPr>
-        <w:t xml:space="preserve"> will be configured to only accept the SSH keys from members of the group.</w:t>
+        <w:t xml:space="preserve"> account. Our repository will be configured to only accept the SSH keys from members of the group.</w:t>
       </w:r>
     </w:p>
     <w:p>
@@ -3529,14 +3197,7 @@
           <w:szCs w:val="24"/>
         </w:rPr>
         <w:lastRenderedPageBreak/>
-        <w:t>All code will be pushed from the development branch to the testing branch where quality control will</w:t>
-      </w:r>
-      <w:r>
-        <w:rPr>
-          <w:sz w:val="24"/>
-          <w:szCs w:val="24"/>
-        </w:rPr>
-        <w:t xml:space="preserve"> ensure that it passes unit and integration tests which will be set up with the help of Google Test. When the code on the testing branch passes, it will be pushed to the master branch where users may build the program from the repository.</w:t>
+        <w:t>All code will be pushed from the development branch to the testing branch where quality control will ensure that it passes unit and integration tests which will be set up with the help of Google Test. When the code on the testing branch passes, it will be pushed to the master branch where users may build the program from the repository.</w:t>
       </w:r>
     </w:p>
     <w:p>
@@ -3548,14 +3209,7 @@
           <w:sz w:val="24"/>
           <w:szCs w:val="24"/>
         </w:rPr>
-        <w:t>GitHub’s existing</w:t>
-      </w:r>
-      <w:r>
-        <w:rPr>
-          <w:sz w:val="24"/>
-          <w:szCs w:val="24"/>
-        </w:rPr>
-        <w:t xml:space="preserve"> authentication measures using SSH keys will ensure that only members of SWIC can modify the code.  </w:t>
+        <w:t xml:space="preserve">GitHub’s existing authentication measures using SSH keys will ensure that only members of SWIC can modify the code.  </w:t>
       </w:r>
     </w:p>
     <w:p>
@@ -3567,14 +3221,7 @@
           <w:sz w:val="24"/>
           <w:szCs w:val="24"/>
         </w:rPr>
-        <w:t>Our additions to the code data will be the red circle image file and sprites, and the times of the new algorithm. These times will contain the following at</w:t>
-      </w:r>
-      <w:r>
-        <w:rPr>
-          <w:sz w:val="24"/>
-          <w:szCs w:val="24"/>
-        </w:rPr>
-        <w:t>tributes:</w:t>
+        <w:t>Our additions to the code data will be the red circle image file and sprites, and the times of the new algorithm. These times will contain the following attributes:</w:t>
       </w:r>
     </w:p>
     <w:p>
@@ -3703,21 +3350,7 @@
           <w:sz w:val="24"/>
           <w:szCs w:val="24"/>
         </w:rPr>
-        <w:t xml:space="preserve"> Office. The analytics pro</w:t>
-      </w:r>
-      <w:r>
-        <w:rPr>
-          <w:sz w:val="24"/>
-          <w:szCs w:val="24"/>
-        </w:rPr>
-        <w:t>gram will perform basic descriptive statistics such as median, mean, and range, highlighting the differences between the algorithms and quantifying them. Experimental groups and results from different versions of the algorithm will be stored in separate sp</w:t>
-      </w:r>
-      <w:r>
-        <w:rPr>
-          <w:sz w:val="24"/>
-          <w:szCs w:val="24"/>
-        </w:rPr>
-        <w:t xml:space="preserve">readsheet pages, located on tabs at the bottom of the program.  </w:t>
+        <w:t xml:space="preserve"> Office. The analytics program will perform basic descriptive statistics such as median, mean, and range, highlighting the differences between the algorithms and quantifying them. Experimental groups and results from different versions of the algorithm will be stored in separate spreadsheet pages, located on tabs at the bottom of the program.  </w:t>
       </w:r>
     </w:p>
     <w:p>
@@ -3744,14 +3377,7 @@
           <w:sz w:val="24"/>
           <w:szCs w:val="24"/>
         </w:rPr>
-        <w:t>The automatic.js object will be able to run on an HTML webpage with minimal modification. Our code is required to pertain to the Open-Closed Policy of software e</w:t>
-      </w:r>
-      <w:r>
-        <w:rPr>
-          <w:sz w:val="24"/>
-          <w:szCs w:val="24"/>
-        </w:rPr>
-        <w:t xml:space="preserve">ngineering, which states that modules should be open for expansion and closed for modification.  </w:t>
+        <w:t xml:space="preserve">The automatic.js object will be able to run on an HTML webpage with minimal modification. Our code is required to pertain to the Open-Closed Policy of software engineering, which states that modules should be open for expansion and closed for modification.  </w:t>
       </w:r>
     </w:p>
     <w:p>
@@ -3780,14 +3406,7 @@
           <w:sz w:val="24"/>
           <w:szCs w:val="24"/>
         </w:rPr>
-        <w:t xml:space="preserve">Due to its simple nature, The Parable of The Polygons’ CSCI shall not necessarily possess any requirements such as full-blown, </w:t>
-      </w:r>
-      <w:r>
-        <w:rPr>
-          <w:sz w:val="24"/>
-          <w:szCs w:val="24"/>
-        </w:rPr>
-        <w:t>extensive training programs. The user in general should be able to understand (at least) fourth-grade-level English, and also be aware of what the words segregation, diversity, and bias mean in a sociological context.</w:t>
+        <w:t>Due to its simple nature, The Parable of The Polygons’ CSCI shall not necessarily possess any requirements such as full-blown, extensive training programs. The user in general should be able to understand (at least) fourth-grade-level English, and also be aware of what the words segregation, diversity, and bias mean in a sociological context.</w:t>
       </w:r>
     </w:p>
     <w:p>
@@ -3802,21 +3421,7 @@
           <w:szCs w:val="24"/>
         </w:rPr>
         <w:tab/>
-        <w:t>In terms of error messages, The Parab</w:t>
-      </w:r>
-      <w:r>
-        <w:rPr>
-          <w:sz w:val="24"/>
-          <w:szCs w:val="24"/>
-        </w:rPr>
-        <w:t>le of The Polygon’s scripting error message must be modeled after current browser standards. Criteria for the error messages will be that it produces no sounds, and specifies what went wrong in the code if applicable. Any browser-specific errors (such as a</w:t>
-      </w:r>
-      <w:r>
-        <w:rPr>
-          <w:sz w:val="24"/>
-          <w:szCs w:val="24"/>
-        </w:rPr>
-        <w:t xml:space="preserve"> script running too slowly due to browser limits) will be provided by the browser itself, and it is up to the user what to do in response (e.g. stop script, continue script, debug script, </w:t>
+        <w:t xml:space="preserve">In terms of error messages, The Parable of The Polygon’s scripting error message must be modeled after current browser standards. Criteria for the error messages will be that it produces no sounds, and specifies what went wrong in the code if applicable. Any browser-specific errors (such as a script running too slowly due to browser limits) will be provided by the browser itself, and it is up to the user what to do in response (e.g. stop script, continue script, debug script, </w:t>
       </w:r>
       <w:proofErr w:type="spellStart"/>
       <w:r>
@@ -3857,21 +3462,7 @@
           <w:sz w:val="24"/>
           <w:szCs w:val="24"/>
         </w:rPr>
-        <w:t>As mentioned previously, the pr</w:t>
-      </w:r>
-      <w:r>
-        <w:rPr>
-          <w:sz w:val="24"/>
-          <w:szCs w:val="24"/>
-        </w:rPr>
-        <w:t>ovided code already comes with a brief tutorial of how the software operates. This rendition shall keep the provided-tutorials in place to ensure the user knows how to do things such as drag the shapes and understand the software’s intention, as well as av</w:t>
-      </w:r>
-      <w:r>
-        <w:rPr>
-          <w:sz w:val="24"/>
-          <w:szCs w:val="24"/>
-        </w:rPr>
-        <w:t xml:space="preserve">oid redundancy or unnecessary redundant additions. Anything beyond that we deem necessary will be provided in text format before the appropriate sandbox. As is the website, the </w:t>
+        <w:t xml:space="preserve">As mentioned previously, the provided code already comes with a brief tutorial of how the software operates. This rendition shall keep the provided-tutorials in place to ensure the user knows how to do things such as drag the shapes and understand the software’s intention, as well as avoid redundancy or unnecessary redundant additions. Anything beyond that we deem necessary will be provided in text format before the appropriate sandbox. As is the website, the </w:t>
       </w:r>
       <w:r>
         <w:rPr>
@@ -3879,14 +3470,7 @@
           <w:szCs w:val="24"/>
         </w:rPr>
         <w:lastRenderedPageBreak/>
-        <w:t>accompanying new text should be written on a level that someone who at least ha</w:t>
-      </w:r>
-      <w:r>
-        <w:rPr>
-          <w:sz w:val="24"/>
-          <w:szCs w:val="24"/>
-        </w:rPr>
-        <w:t xml:space="preserve">s a fourth grade level understanding of English can understand. </w:t>
+        <w:t xml:space="preserve">accompanying new text should be written on a level that someone who at least has a fourth grade level understanding of English can understand. </w:t>
       </w:r>
     </w:p>
     <w:p>
@@ -3911,14 +3495,7 @@
           <w:sz w:val="24"/>
           <w:szCs w:val="24"/>
         </w:rPr>
-        <w:t>Because the code is hosted on GitHub, any and all system maintenance relies heavily on GitHub itself. For example, if GitHub is down for maintenance, then the P</w:t>
-      </w:r>
-      <w:r>
-        <w:rPr>
-          <w:sz w:val="24"/>
-          <w:szCs w:val="24"/>
-        </w:rPr>
-        <w:t>arable of The Polygons shall consequently also be down. Before the project due date (December 4</w:t>
+        <w:t>Because the code is hosted on GitHub, any and all system maintenance relies heavily on GitHub itself. For example, if GitHub is down for maintenance, then the Parable of The Polygons shall consequently also be down. Before the project due date (December 4</w:t>
       </w:r>
       <w:r>
         <w:rPr>
@@ -3945,14 +3522,7 @@
           <w:sz w:val="24"/>
           <w:szCs w:val="24"/>
         </w:rPr>
-        <w:t>The team will provide technic</w:t>
-      </w:r>
-      <w:r>
-        <w:rPr>
-          <w:sz w:val="24"/>
-          <w:szCs w:val="24"/>
-        </w:rPr>
-        <w:t xml:space="preserve">al support for the project, with Brooke Washington being the primary point of contact for questions or discovered issues in the code. </w:t>
+        <w:t xml:space="preserve">The team will provide technical support for the project, with Brooke Washington being the primary point of contact for questions or discovered issues in the code. </w:t>
       </w:r>
     </w:p>
     <w:p>
@@ -3977,14 +3547,7 @@
           <w:sz w:val="24"/>
           <w:szCs w:val="24"/>
         </w:rPr>
-        <w:t>This paragraph shall specify additional CSCI requirements, if any, not covered in the previous paragra</w:t>
-      </w:r>
-      <w:r>
-        <w:rPr>
-          <w:sz w:val="24"/>
-          <w:szCs w:val="24"/>
-        </w:rPr>
-        <w:t>phs.</w:t>
+        <w:t>This paragraph shall specify additional CSCI requirements, if any, not covered in the previous paragraphs.</w:t>
       </w:r>
     </w:p>
     <w:p>
@@ -4011,14 +3574,7 @@
           <w:sz w:val="24"/>
           <w:szCs w:val="24"/>
         </w:rPr>
-        <w:t xml:space="preserve">The GitHub repository will technically ‘deliver’ the code, in the sense of storing it and allowing one to access it at any time in any place. All of the files will be appropriately named as to ensure easy communication, and the </w:t>
-      </w:r>
-      <w:r>
-        <w:rPr>
-          <w:sz w:val="24"/>
-          <w:szCs w:val="24"/>
-        </w:rPr>
-        <w:t xml:space="preserve">GitHub will be available to all (i.e., not private, nor encrypted, and so on).  </w:t>
+        <w:t xml:space="preserve">The GitHub repository will technically ‘deliver’ the code, in the sense of storing it and allowing one to access it at any time in any place. All of the files will be appropriately named as to ensure easy communication, and the GitHub will be available to all (i.e., not private, nor encrypted, and so on).  </w:t>
       </w:r>
     </w:p>
     <w:p>
@@ -4054,14 +3610,7 @@
           <w:sz w:val="24"/>
           <w:szCs w:val="24"/>
         </w:rPr>
-        <w:t xml:space="preserve">The code does not particularly deal with anything especially sensitive nor is at risk of security breaches; each part will have </w:t>
-      </w:r>
-      <w:r>
-        <w:rPr>
-          <w:sz w:val="24"/>
-          <w:szCs w:val="24"/>
-        </w:rPr>
-        <w:t>equal importance in terms of safety, security, and privacy. (While the new algorithm working will be the most important aspect in terms of getting it to work, it does not pose any more or less of a threat on safety/security/privacy as do the sliders.</w:t>
+        <w:t>The code does not particularly deal with anything especially sensitive nor is at risk of security breaches; each part will have equal importance in terms of safety, security, and privacy. (While the new algorithm working will be the most important aspect in terms of getting it to work, it does not pose any more or less of a threat on safety/security/privacy as do the sliders.</w:t>
       </w:r>
     </w:p>
     <w:p>
@@ -4142,14 +3691,7 @@
           <w:sz w:val="24"/>
           <w:szCs w:val="24"/>
         </w:rPr>
-        <w:t xml:space="preserve">The Collective Happiness Algorithm shall be demonstrated to be functioning </w:t>
-      </w:r>
-      <w:r>
-        <w:rPr>
-          <w:sz w:val="24"/>
-          <w:szCs w:val="24"/>
-        </w:rPr>
-        <w:t>within the system</w:t>
+        <w:t>The Collective Happiness Algorithm shall be demonstrated to be functioning within the system</w:t>
       </w:r>
     </w:p>
     <w:p>
@@ -4234,14 +3776,7 @@
           <w:sz w:val="24"/>
           <w:szCs w:val="24"/>
         </w:rPr>
-        <w:t>The Happiness and C</w:t>
-      </w:r>
-      <w:r>
-        <w:rPr>
-          <w:sz w:val="24"/>
-          <w:szCs w:val="24"/>
-        </w:rPr>
-        <w:t xml:space="preserve">ollective Happiness Algorithms will first be implemented in a test branch, </w:t>
+        <w:t xml:space="preserve">The Happiness and Collective Happiness Algorithms will first be implemented in a test branch, </w:t>
       </w:r>
       <w:proofErr w:type="gramStart"/>
       <w:r>

</xml_diff>